<commit_message>
trimming down digital version
</commit_message>
<xml_diff>
--- a/Matt_Boone_CV_knitable_digital.docx
+++ b/Matt_Boone_CV_knitable_digital.docx
@@ -676,45 +676,39 @@
           <w:t xml:space="preserve">https://cran.r-project.org/web/views/Tracking.html</w:t>
         </w:r>
       </w:hyperlink>
-    </w:p>
-    <w:p>
-      <w:pPr>
-        <w:pStyle w:val="Compact"/>
-        <w:pStyle w:val="BlockText"/>
-        <w:numPr>
-          <w:numId w:val="1004"/>
-          <w:ilvl w:val="0"/>
-        </w:numPr>
-      </w:pPr>
-      <w:r>
-        <w:t xml:space="preserve">Maintainer of Task View - evaluating new tracking packages for addition to taskview.</w:t>
-      </w:r>
-      <w:r>
-        <w:br/>
-      </w:r>
-    </w:p>
-    <w:p>
-      <w:pPr>
-        <w:pStyle w:val="Compact"/>
-        <w:pStyle w:val="BlockText"/>
-        <w:numPr>
-          <w:numId w:val="1004"/>
-          <w:ilvl w:val="0"/>
-        </w:numPr>
-      </w:pPr>
-      <w:r>
-        <w:t xml:space="preserve">Wrote code to automatically check if packages pass CRAN checks including those on novel platforms (Github, r-forge, etc).</w:t>
+      <w:r>
+        <w:br/>
+      </w:r>
+      <w:hyperlink r:id="rId32">
+        <w:r>
+          <w:rPr>
+            <w:rStyle w:val="Hyperlink"/>
+          </w:rPr>
+          <w:t xml:space="preserve">repository for code&amp; checks is on github</w:t>
+        </w:r>
+      </w:hyperlink>
+      <w:r>
+        <w:br/>
+      </w:r>
+      <w:r>
+        <w:t xml:space="preserve">&gt; - Maintainer of Task View - evaluating new tracking packages for addition to taskview.</w:t>
+      </w:r>
+      <w:r>
+        <w:br/>
+      </w:r>
+      <w:r>
+        <w:t xml:space="preserve">- Wrote code to automatically check if packages pass CRAN checks including those on novel platforms (Github, r-forge, etc).</w:t>
       </w:r>
     </w:p>
     <w:p>
       <w:pPr>
         <w:pStyle w:val="Heading3"/>
       </w:pPr>
-      <w:bookmarkStart w:id="32" w:name="nestr"/>
+      <w:bookmarkStart w:id="33" w:name="nestr"/>
       <w:r>
         <w:t xml:space="preserve">nestR</w:t>
       </w:r>
-      <w:bookmarkEnd w:id="32"/>
+      <w:bookmarkEnd w:id="33"/>
     </w:p>
     <w:p>
       <w:pPr>
@@ -753,7 +747,7 @@
       <w:r>
         <w:br/>
       </w:r>
-      <w:hyperlink r:id="rId33">
+      <w:hyperlink r:id="rId34">
         <w:r>
           <w:rPr>
             <w:rStyle w:val="Hyperlink"/>
@@ -767,7 +761,7 @@
         <w:pStyle w:val="Compact"/>
         <w:pStyle w:val="BlockText"/>
         <w:numPr>
-          <w:numId w:val="1005"/>
+          <w:numId w:val="1004"/>
           <w:ilvl w:val="0"/>
         </w:numPr>
       </w:pPr>
@@ -780,7 +774,7 @@
         <w:pStyle w:val="Compact"/>
         <w:pStyle w:val="BlockText"/>
         <w:numPr>
-          <w:numId w:val="1005"/>
+          <w:numId w:val="1004"/>
           <w:ilvl w:val="0"/>
         </w:numPr>
       </w:pPr>
@@ -793,7 +787,7 @@
         <w:pStyle w:val="Compact"/>
         <w:pStyle w:val="BlockText"/>
         <w:numPr>
-          <w:numId w:val="1005"/>
+          <w:numId w:val="1004"/>
           <w:ilvl w:val="0"/>
         </w:numPr>
       </w:pPr>
@@ -803,7 +797,7 @@
       <w:r>
         <w:t xml:space="preserve"> </w:t>
       </w:r>
-      <w:hyperlink r:id="rId34">
+      <w:hyperlink r:id="rId35">
         <w:r>
           <w:rPr>
             <w:rStyle w:val="Hyperlink"/>
@@ -819,11 +813,11 @@
       <w:pPr>
         <w:pStyle w:val="Heading3"/>
       </w:pPr>
-      <w:bookmarkStart w:id="35" w:name="refsplitr"/>
+      <w:bookmarkStart w:id="36" w:name="refsplitr"/>
       <w:r>
         <w:t xml:space="preserve">refsplitr</w:t>
       </w:r>
-      <w:bookmarkEnd w:id="35"/>
+      <w:bookmarkEnd w:id="36"/>
     </w:p>
     <w:p>
       <w:pPr>
@@ -862,7 +856,7 @@
       <w:r>
         <w:br/>
       </w:r>
-      <w:hyperlink r:id="rId36">
+      <w:hyperlink r:id="rId37">
         <w:r>
           <w:rPr>
             <w:rStyle w:val="Hyperlink"/>
@@ -882,7 +876,7 @@
         <w:pStyle w:val="Compact"/>
         <w:pStyle w:val="BlockText"/>
         <w:numPr>
-          <w:numId w:val="1006"/>
+          <w:numId w:val="1005"/>
           <w:ilvl w:val="0"/>
         </w:numPr>
       </w:pPr>
@@ -895,7 +889,7 @@
         <w:pStyle w:val="Compact"/>
         <w:pStyle w:val="BlockText"/>
         <w:numPr>
-          <w:numId w:val="1006"/>
+          <w:numId w:val="1005"/>
           <w:ilvl w:val="0"/>
         </w:numPr>
       </w:pPr>
@@ -908,7 +902,7 @@
         <w:pStyle w:val="Compact"/>
         <w:pStyle w:val="BlockText"/>
         <w:numPr>
-          <w:numId w:val="1006"/>
+          <w:numId w:val="1005"/>
           <w:ilvl w:val="0"/>
         </w:numPr>
       </w:pPr>
@@ -924,7 +918,7 @@
         <w:pStyle w:val="Compact"/>
         <w:pStyle w:val="BlockText"/>
         <w:numPr>
-          <w:numId w:val="1006"/>
+          <w:numId w:val="1005"/>
           <w:ilvl w:val="0"/>
         </w:numPr>
       </w:pPr>
@@ -934,7 +928,7 @@
       <w:r>
         <w:t xml:space="preserve"> </w:t>
       </w:r>
-      <w:hyperlink r:id="rId37">
+      <w:hyperlink r:id="rId38">
         <w:r>
           <w:rPr>
             <w:rStyle w:val="Hyperlink"/>
@@ -950,11 +944,11 @@
       <w:pPr>
         <w:pStyle w:val="Heading3"/>
       </w:pPr>
-      <w:bookmarkStart w:id="38" w:name="radar"/>
+      <w:bookmarkStart w:id="39" w:name="radar"/>
       <w:r>
         <w:t xml:space="preserve">radaR</w:t>
       </w:r>
-      <w:bookmarkEnd w:id="38"/>
+      <w:bookmarkEnd w:id="39"/>
     </w:p>
     <w:p>
       <w:pPr>
@@ -993,7 +987,7 @@
       <w:r>
         <w:br/>
       </w:r>
-      <w:hyperlink r:id="rId39">
+      <w:hyperlink r:id="rId40">
         <w:r>
           <w:rPr>
             <w:rStyle w:val="Hyperlink"/>
@@ -1010,7 +1004,7 @@
       <w:r>
         <w:t xml:space="preserve"> </w:t>
       </w:r>
-      <w:hyperlink r:id="rId40">
+      <w:hyperlink r:id="rId41">
         <w:r>
           <w:rPr>
             <w:rStyle w:val="Hyperlink"/>
@@ -1030,7 +1024,7 @@
         <w:pStyle w:val="Compact"/>
         <w:pStyle w:val="BlockText"/>
         <w:numPr>
-          <w:numId w:val="1007"/>
+          <w:numId w:val="1006"/>
           <w:ilvl w:val="0"/>
         </w:numPr>
       </w:pPr>
@@ -1043,7 +1037,7 @@
         <w:pStyle w:val="Compact"/>
         <w:pStyle w:val="BlockText"/>
         <w:numPr>
-          <w:numId w:val="1007"/>
+          <w:numId w:val="1006"/>
           <w:ilvl w:val="0"/>
         </w:numPr>
       </w:pPr>
@@ -1059,7 +1053,7 @@
         <w:pStyle w:val="Compact"/>
         <w:pStyle w:val="BlockText"/>
         <w:numPr>
-          <w:numId w:val="1007"/>
+          <w:numId w:val="1006"/>
           <w:ilvl w:val="0"/>
         </w:numPr>
       </w:pPr>
@@ -1071,11 +1065,11 @@
       <w:pPr>
         <w:pStyle w:val="Heading2"/>
       </w:pPr>
-      <w:bookmarkStart w:id="41" w:name="computer-skills"/>
+      <w:bookmarkStart w:id="42" w:name="computer-skills"/>
       <w:r>
         <w:t xml:space="preserve">Computer Skills</w:t>
       </w:r>
-      <w:bookmarkEnd w:id="41"/>
+      <w:bookmarkEnd w:id="42"/>
     </w:p>
     <w:p>
       <w:pPr>
@@ -1313,11 +1307,11 @@
       <w:pPr>
         <w:pStyle w:val="Heading1"/>
       </w:pPr>
-      <w:bookmarkStart w:id="42" w:name="academic-work"/>
+      <w:bookmarkStart w:id="43" w:name="academic-work"/>
       <w:r>
         <w:t xml:space="preserve">Academic Work</w:t>
       </w:r>
-      <w:bookmarkEnd w:id="42"/>
+      <w:bookmarkEnd w:id="43"/>
     </w:p>
     <w:p>
       <w:pPr>
@@ -1356,7 +1350,7 @@
         <w:pStyle w:val="Compact"/>
         <w:pStyle w:val="BlockText"/>
         <w:numPr>
-          <w:numId w:val="1008"/>
+          <w:numId w:val="1007"/>
           <w:ilvl w:val="0"/>
         </w:numPr>
       </w:pPr>
@@ -1369,7 +1363,7 @@
         <w:pStyle w:val="Compact"/>
         <w:pStyle w:val="BlockText"/>
         <w:numPr>
-          <w:numId w:val="1008"/>
+          <w:numId w:val="1007"/>
           <w:ilvl w:val="0"/>
         </w:numPr>
       </w:pPr>
@@ -1382,7 +1376,7 @@
         <w:pStyle w:val="Compact"/>
         <w:pStyle w:val="BlockText"/>
         <w:numPr>
-          <w:numId w:val="1008"/>
+          <w:numId w:val="1007"/>
           <w:ilvl w:val="0"/>
         </w:numPr>
       </w:pPr>
@@ -1395,7 +1389,7 @@
         <w:pStyle w:val="Compact"/>
         <w:pStyle w:val="BlockText"/>
         <w:numPr>
-          <w:numId w:val="1008"/>
+          <w:numId w:val="1007"/>
           <w:ilvl w:val="0"/>
         </w:numPr>
       </w:pPr>
@@ -1408,7 +1402,7 @@
         <w:pStyle w:val="Compact"/>
         <w:pStyle w:val="BlockText"/>
         <w:numPr>
-          <w:numId w:val="1008"/>
+          <w:numId w:val="1007"/>
           <w:ilvl w:val="0"/>
         </w:numPr>
       </w:pPr>
@@ -1418,7 +1412,7 @@
       <w:r>
         <w:t xml:space="preserve"> </w:t>
       </w:r>
-      <w:hyperlink r:id="rId43">
+      <w:hyperlink r:id="rId44">
         <w:r>
           <w:rPr>
             <w:rStyle w:val="Hyperlink"/>
@@ -1431,11 +1425,11 @@
       <w:pPr>
         <w:pStyle w:val="Heading2"/>
       </w:pPr>
-      <w:bookmarkStart w:id="44" w:name="peer-reviewed-publications"/>
+      <w:bookmarkStart w:id="45" w:name="peer-reviewed-publications"/>
       <w:r>
         <w:t xml:space="preserve">Peer-Reviewed Publications</w:t>
       </w:r>
-      <w:bookmarkEnd w:id="44"/>
+      <w:bookmarkEnd w:id="45"/>
     </w:p>
     <w:p>
       <w:pPr>
@@ -1465,7 +1459,7 @@
       <w:r>
         <w:t xml:space="preserve"> </w:t>
       </w:r>
-      <w:hyperlink r:id="rId45">
+      <w:hyperlink r:id="rId46">
         <w:r>
           <w:rPr>
             <w:rStyle w:val="Hyperlink"/>
@@ -1511,7 +1505,7 @@
       <w:r>
         <w:t xml:space="preserve"> </w:t>
       </w:r>
-      <w:hyperlink r:id="rId46">
+      <w:hyperlink r:id="rId47">
         <w:r>
           <w:rPr>
             <w:rStyle w:val="Hyperlink"/>
@@ -1557,7 +1551,7 @@
       <w:r>
         <w:t xml:space="preserve"> </w:t>
       </w:r>
-      <w:hyperlink r:id="rId47">
+      <w:hyperlink r:id="rId48">
         <w:r>
           <w:rPr>
             <w:rStyle w:val="Hyperlink"/>
@@ -1603,7 +1597,7 @@
       <w:r>
         <w:t xml:space="preserve"> </w:t>
       </w:r>
-      <w:hyperlink r:id="rId34">
+      <w:hyperlink r:id="rId35">
         <w:r>
           <w:rPr>
             <w:rStyle w:val="Hyperlink"/>
@@ -1649,7 +1643,7 @@
       <w:r>
         <w:t xml:space="preserve"> </w:t>
       </w:r>
-      <w:hyperlink r:id="rId48">
+      <w:hyperlink r:id="rId49">
         <w:r>
           <w:rPr>
             <w:rStyle w:val="Hyperlink"/>
@@ -1695,7 +1689,7 @@
       <w:r>
         <w:t xml:space="preserve"> </w:t>
       </w:r>
-      <w:hyperlink r:id="rId49">
+      <w:hyperlink r:id="rId50">
         <w:r>
           <w:rPr>
             <w:rStyle w:val="Hyperlink"/>
@@ -1741,7 +1735,7 @@
       <w:r>
         <w:t xml:space="preserve"> </w:t>
       </w:r>
-      <w:hyperlink r:id="rId50">
+      <w:hyperlink r:id="rId51">
         <w:r>
           <w:rPr>
             <w:rStyle w:val="Hyperlink"/>
@@ -1787,7 +1781,7 @@
       <w:r>
         <w:t xml:space="preserve"> </w:t>
       </w:r>
-      <w:hyperlink r:id="rId51">
+      <w:hyperlink r:id="rId52">
         <w:r>
           <w:rPr>
             <w:rStyle w:val="Hyperlink"/>
@@ -1800,11 +1794,11 @@
       <w:pPr>
         <w:pStyle w:val="Heading2"/>
       </w:pPr>
-      <w:bookmarkStart w:id="52" w:name="book-chapters"/>
+      <w:bookmarkStart w:id="53" w:name="book-chapters"/>
       <w:r>
         <w:t xml:space="preserve">Book Chapters</w:t>
       </w:r>
-      <w:bookmarkEnd w:id="52"/>
+      <w:bookmarkEnd w:id="53"/>
     </w:p>
     <w:p>
       <w:pPr>
@@ -1849,7 +1843,7 @@
       <w:r>
         <w:t xml:space="preserve"> </w:t>
       </w:r>
-      <w:hyperlink r:id="rId53">
+      <w:hyperlink r:id="rId54">
         <w:r>
           <w:rPr>
             <w:rStyle w:val="Hyperlink"/>
@@ -1862,11 +1856,11 @@
       <w:pPr>
         <w:pStyle w:val="Heading2"/>
       </w:pPr>
-      <w:bookmarkStart w:id="54" w:name="technical-and-outreach-publications"/>
+      <w:bookmarkStart w:id="55" w:name="technical-and-outreach-publications"/>
       <w:r>
         <w:t xml:space="preserve">Technical and Outreach Publications</w:t>
       </w:r>
-      <w:bookmarkEnd w:id="54"/>
+      <w:bookmarkEnd w:id="55"/>
     </w:p>
     <w:p>
       <w:pPr>
@@ -1911,7 +1905,7 @@
       <w:r>
         <w:t xml:space="preserve"> </w:t>
       </w:r>
-      <w:hyperlink r:id="rId55">
+      <w:hyperlink r:id="rId56">
         <w:r>
           <w:rPr>
             <w:rStyle w:val="Hyperlink"/>
@@ -1963,7 +1957,7 @@
       <w:r>
         <w:t xml:space="preserve"> </w:t>
       </w:r>
-      <w:hyperlink r:id="rId56">
+      <w:hyperlink r:id="rId57">
         <w:r>
           <w:rPr>
             <w:rStyle w:val="Hyperlink"/>
@@ -2017,11 +2011,11 @@
       <w:pPr>
         <w:pStyle w:val="Heading2"/>
       </w:pPr>
-      <w:bookmarkStart w:id="57" w:name="grants"/>
+      <w:bookmarkStart w:id="58" w:name="grants"/>
       <w:r>
         <w:t xml:space="preserve">Grants</w:t>
       </w:r>
-      <w:bookmarkEnd w:id="57"/>
+      <w:bookmarkEnd w:id="58"/>
     </w:p>
     <w:p>
       <w:pPr>
@@ -2101,11 +2095,11 @@
       <w:pPr>
         <w:pStyle w:val="Heading2"/>
       </w:pPr>
-      <w:bookmarkStart w:id="58" w:name="presentations"/>
+      <w:bookmarkStart w:id="59" w:name="presentations"/>
       <w:r>
         <w:t xml:space="preserve">Presentations</w:t>
       </w:r>
-      <w:bookmarkEnd w:id="58"/>
+      <w:bookmarkEnd w:id="59"/>
     </w:p>
     <w:p>
       <w:pPr>
@@ -2125,6 +2119,39 @@
           <w:i/>
         </w:rPr>
         <w:t xml:space="preserve">Introducing sftrack: A framework for Movement data in R</w:t>
+      </w:r>
+    </w:p>
+    <w:p>
+      <w:pPr>
+        <w:pStyle w:val="Compact"/>
+        <w:pStyle w:val="BlockText"/>
+        <w:numPr>
+          <w:numId w:val="1008"/>
+          <w:ilvl w:val="0"/>
+        </w:numPr>
+      </w:pPr>
+      <w:r>
+        <w:t xml:space="preserve">Ecological Society of America - Virtual (2020)</w:t>
+      </w:r>
+    </w:p>
+    <w:p>
+      <w:pPr>
+        <w:pStyle w:val="FirstParagraph"/>
+      </w:pPr>
+      <w:r>
+        <w:rPr>
+          <w:b/>
+        </w:rPr>
+        <w:t xml:space="preserve">Boone, M</w:t>
+      </w:r>
+      <w:r>
+        <w:t xml:space="preserve"> </w:t>
+      </w:r>
+      <w:r>
+        <w:rPr>
+          <w:i/>
+        </w:rPr>
+        <w:t xml:space="preserve">How Citizen Scientists are contributing to Science</w:t>
       </w:r>
     </w:p>
     <w:p>
@@ -2137,7 +2164,7 @@
         </w:numPr>
       </w:pPr>
       <w:r>
-        <w:t xml:space="preserve">Ecological Society of America - Virtual (2020)</w:t>
+        <w:t xml:space="preserve">Broward County Master Gardeners Class 2020 - Davie, FL, US (2020)</w:t>
       </w:r>
     </w:p>
     <w:p>
@@ -2148,16 +2175,16 @@
         <w:rPr>
           <w:b/>
         </w:rPr>
-        <w:t xml:space="preserve">Boone, M</w:t>
-      </w:r>
-      <w:r>
-        <w:t xml:space="preserve"> </w:t>
-      </w:r>
-      <w:r>
-        <w:rPr>
-          <w:i/>
-        </w:rPr>
-        <w:t xml:space="preserve">How Citizen Scientists are contributing to Science</w:t>
+        <w:t xml:space="preserve">Boone, M.E., Hochmair, H., Basille, M.</w:t>
+      </w:r>
+      <w:r>
+        <w:t xml:space="preserve"> </w:t>
+      </w:r>
+      <w:r>
+        <w:rPr>
+          <w:i/>
+        </w:rPr>
+        <w:t xml:space="preserve">Evaluating Citizen Science Data for Biodiversity Research</w:t>
       </w:r>
     </w:p>
     <w:p>
@@ -2170,7 +2197,7 @@
         </w:numPr>
       </w:pPr>
       <w:r>
-        <w:t xml:space="preserve">Broward County Master Gardeners Class 2020 - Davie, FL, US (2020)</w:t>
+        <w:t xml:space="preserve">University of Florida Biodiversity Institute Seminar - Gainesville, FL, US (2019)</w:t>
       </w:r>
     </w:p>
     <w:p>
@@ -2181,16 +2208,19 @@
         <w:rPr>
           <w:b/>
         </w:rPr>
-        <w:t xml:space="preserve">Boone, M.E., Hochmair, H., Basille, M.</w:t>
-      </w:r>
-      <w:r>
-        <w:t xml:space="preserve"> </w:t>
-      </w:r>
-      <w:r>
-        <w:rPr>
-          <w:i/>
-        </w:rPr>
-        <w:t xml:space="preserve">Evaluating Citizen Science Data for Biodiversity Research</w:t>
+        <w:t xml:space="preserve">Boone, M.E., Buler, J.J., Dawson, D.K.</w:t>
+      </w:r>
+      <w:r>
+        <w:t xml:space="preserve">,</w:t>
+      </w:r>
+      <w:r>
+        <w:t xml:space="preserve"> </w:t>
+      </w:r>
+      <w:r>
+        <w:rPr>
+          <w:i/>
+        </w:rPr>
+        <w:t xml:space="preserve">Assessing the effects of Hurricane Sandy on migratory bird stopover using weather surveillance radar.</w:t>
       </w:r>
     </w:p>
     <w:p>
@@ -2203,30 +2233,16 @@
         </w:numPr>
       </w:pPr>
       <w:r>
-        <w:t xml:space="preserve">University of Florida Biodiversity Institute Seminar - Gainesville, FL, US (2019)</w:t>
-      </w:r>
-    </w:p>
-    <w:p>
-      <w:pPr>
-        <w:pStyle w:val="FirstParagraph"/>
-      </w:pPr>
-      <w:r>
-        <w:rPr>
-          <w:b/>
-        </w:rPr>
-        <w:t xml:space="preserve">Boone, M.E., Buler, J.J., Dawson, D.K.</w:t>
-      </w:r>
-      <w:r>
-        <w:t xml:space="preserve">,</w:t>
-      </w:r>
-      <w:r>
-        <w:t xml:space="preserve"> </w:t>
-      </w:r>
-      <w:r>
-        <w:rPr>
-          <w:i/>
-        </w:rPr>
-        <w:t xml:space="preserve">Assessing the effects of Hurricane Sandy on migratory bird stopover using weather surveillance radar.</w:t>
+        <w:t xml:space="preserve">AFO/SCO/WOS Joint Annual Meeting - Wolfville, NS, CA (2015)</w:t>
+      </w:r>
+      <w:r>
+        <w:t xml:space="preserve"> </w:t>
+      </w:r>
+      <w:r>
+        <w:rPr>
+          <w:b/>
+        </w:rPr>
+        <w:t xml:space="preserve">AFO Travel Award $850</w:t>
       </w:r>
     </w:p>
     <w:p>
@@ -2234,29 +2250,7 @@
         <w:pStyle w:val="Compact"/>
         <w:pStyle w:val="BlockText"/>
         <w:numPr>
-          <w:numId w:val="1012"/>
-          <w:ilvl w:val="0"/>
-        </w:numPr>
-      </w:pPr>
-      <w:r>
-        <w:t xml:space="preserve">AFO/SCO/WOS Joint Annual Meeting - Wolfville, NS, CA (2015)</w:t>
-      </w:r>
-      <w:r>
-        <w:t xml:space="preserve"> </w:t>
-      </w:r>
-      <w:r>
-        <w:rPr>
-          <w:b/>
-        </w:rPr>
-        <w:t xml:space="preserve">AFO Travel Award $850</w:t>
-      </w:r>
-    </w:p>
-    <w:p>
-      <w:pPr>
-        <w:pStyle w:val="Compact"/>
-        <w:pStyle w:val="BlockText"/>
-        <w:numPr>
-          <w:numId w:val="1012"/>
+          <w:numId w:val="1011"/>
           <w:ilvl w:val="0"/>
         </w:numPr>
       </w:pPr>
@@ -2327,11 +2321,11 @@
       <w:pPr>
         <w:pStyle w:val="Heading2"/>
       </w:pPr>
-      <w:bookmarkStart w:id="59" w:name="posters"/>
+      <w:bookmarkStart w:id="60" w:name="posters"/>
       <w:r>
         <w:t xml:space="preserve">Posters</w:t>
       </w:r>
-      <w:bookmarkEnd w:id="59"/>
+      <w:bookmarkEnd w:id="60"/>
     </w:p>
     <w:p>
       <w:pPr>
@@ -2351,6 +2345,52 @@
           <w:i/>
         </w:rPr>
         <w:t xml:space="preserve">Evaluating Citizen Science Data for Biodiversity Research</w:t>
+      </w:r>
+    </w:p>
+    <w:p>
+      <w:pPr>
+        <w:pStyle w:val="Compact"/>
+        <w:pStyle w:val="BlockText"/>
+        <w:numPr>
+          <w:numId w:val="1012"/>
+          <w:ilvl w:val="0"/>
+        </w:numPr>
+      </w:pPr>
+      <w:r>
+        <w:t xml:space="preserve">Greater Everglades Ecosystem Restoration Conference - Ft. Lauderdale, FL, US (2019)</w:t>
+      </w:r>
+    </w:p>
+    <w:p>
+      <w:pPr>
+        <w:pStyle w:val="Compact"/>
+        <w:pStyle w:val="BlockText"/>
+        <w:numPr>
+          <w:numId w:val="1012"/>
+          <w:ilvl w:val="0"/>
+        </w:numPr>
+      </w:pPr>
+      <w:r>
+        <w:t xml:space="preserve">Florida chapter of The Wildlife Society - Melbourne, FL, US (2019)</w:t>
+      </w:r>
+    </w:p>
+    <w:p>
+      <w:pPr>
+        <w:pStyle w:val="FirstParagraph"/>
+      </w:pPr>
+      <w:r>
+        <w:rPr>
+          <w:b/>
+        </w:rPr>
+        <w:t xml:space="preserve">Boone, M.E., Buler, J.J., Dawson, D.K.</w:t>
+      </w:r>
+      <w:r>
+        <w:t xml:space="preserve"> </w:t>
+      </w:r>
+      <w:r>
+        <w:rPr>
+          <w:i/>
+        </w:rPr>
+        <w:t xml:space="preserve">Using Weather Surveillance Radar to assess the impacts of Hurricane Sandy on migratory birds.</w:t>
       </w:r>
     </w:p>
     <w:p>
@@ -2363,7 +2403,7 @@
         </w:numPr>
       </w:pPr>
       <w:r>
-        <w:t xml:space="preserve">Greater Everglades Ecosystem Restoration Conference - Ft. Lauderdale, FL, US (2019)</w:t>
+        <w:t xml:space="preserve">The Delaware Wetlands Conference - Wilmington, DE, US (2015)</w:t>
       </w:r>
     </w:p>
     <w:p>
@@ -2376,8 +2416,18 @@
         </w:numPr>
       </w:pPr>
       <w:r>
-        <w:t xml:space="preserve">Florida chapter of The Wildlife Society - Melbourne, FL, US (2019)</w:t>
-      </w:r>
+        <w:t xml:space="preserve">The Wildlife Society National Conference - Pittsburgh, PA, US (2014)</w:t>
+      </w:r>
+    </w:p>
+    <w:p>
+      <w:pPr>
+        <w:pStyle w:val="Heading2"/>
+      </w:pPr>
+      <w:bookmarkStart w:id="61" w:name="teaching"/>
+      <w:r>
+        <w:t xml:space="preserve">Teaching</w:t>
+      </w:r>
+      <w:bookmarkEnd w:id="61"/>
     </w:p>
     <w:p>
       <w:pPr>
@@ -2385,55 +2435,356 @@
       </w:pPr>
       <w:r>
         <w:rPr>
-          <w:b/>
-        </w:rPr>
-        <w:t xml:space="preserve">Boone, M.E., Buler, J.J., Dawson, D.K.</w:t>
-      </w:r>
-      <w:r>
-        <w:t xml:space="preserve"> </w:t>
-      </w:r>
-      <w:r>
-        <w:rPr>
-          <w:i/>
-        </w:rPr>
-        <w:t xml:space="preserve">Using Weather Surveillance Radar to assess the impacts of Hurricane Sandy on migratory birds.</w:t>
-      </w:r>
-    </w:p>
-    <w:p>
-      <w:pPr>
-        <w:pStyle w:val="Compact"/>
-        <w:pStyle w:val="BlockText"/>
-        <w:numPr>
-          <w:numId w:val="1014"/>
-          <w:ilvl w:val="0"/>
-        </w:numPr>
-      </w:pPr>
-      <w:r>
-        <w:t xml:space="preserve">The Delaware Wetlands Conference - Wilmington, DE, US (2015)</w:t>
-      </w:r>
-    </w:p>
-    <w:p>
-      <w:pPr>
-        <w:pStyle w:val="Compact"/>
-        <w:pStyle w:val="BlockText"/>
-        <w:numPr>
-          <w:numId w:val="1014"/>
-          <w:ilvl w:val="0"/>
-        </w:numPr>
-      </w:pPr>
-      <w:r>
-        <w:t xml:space="preserve">The Wildlife Society National Conference - Pittsburgh, PA, US (2014)</w:t>
+          <w:i/>
+        </w:rPr>
+        <w:t xml:space="preserve">2020</w:t>
+      </w:r>
+      <w:r>
+        <w:t xml:space="preserve"> </w:t>
+      </w:r>
+      <w:r>
+        <w:rPr>
+          <w:b/>
+        </w:rPr>
+        <w:t xml:space="preserve">Instructor</w:t>
+      </w:r>
+      <w:r>
+        <w:t xml:space="preserve"> </w:t>
+      </w:r>
+      <w:r>
+        <w:t xml:space="preserve">‘</w:t>
+      </w:r>
+      <w:r>
+        <w:t xml:space="preserve">Intro to R for Academia</w:t>
+      </w:r>
+      <w:r>
+        <w:t xml:space="preserve">’</w:t>
+      </w:r>
+      <w:r>
+        <w:t xml:space="preserve"> </w:t>
+      </w:r>
+      <w:r>
+        <w:rPr>
+          <w:b/>
+        </w:rPr>
+        <w:t xml:space="preserve">Workshop for Faculty at Hendrix College</w:t>
+      </w:r>
+      <w:r>
+        <w:t xml:space="preserve"> </w:t>
+      </w:r>
+      <w:r>
+        <w:t xml:space="preserve">(Conway, AR)</w:t>
+      </w:r>
+      <w:r>
+        <w:br/>
+      </w:r>
+      <w:r>
+        <w:rPr>
+          <w:i/>
+        </w:rPr>
+        <w:t xml:space="preserve">2019</w:t>
+      </w:r>
+      <w:r>
+        <w:t xml:space="preserve"> </w:t>
+      </w:r>
+      <w:r>
+        <w:rPr>
+          <w:b/>
+        </w:rPr>
+        <w:t xml:space="preserve">Instructor</w:t>
+      </w:r>
+      <w:r>
+        <w:t xml:space="preserve"> </w:t>
+      </w:r>
+      <w:r>
+        <w:t xml:space="preserve">‘</w:t>
+      </w:r>
+      <w:r>
+        <w:t xml:space="preserve">Data Management with SQL for Ecologists</w:t>
+      </w:r>
+      <w:r>
+        <w:t xml:space="preserve">’</w:t>
+      </w:r>
+      <w:r>
+        <w:t xml:space="preserve"> </w:t>
+      </w:r>
+      <w:r>
+        <w:rPr>
+          <w:b/>
+        </w:rPr>
+        <w:t xml:space="preserve">Workshop at Tropical REC - UF</w:t>
+      </w:r>
+      <w:r>
+        <w:t xml:space="preserve"> </w:t>
+      </w:r>
+      <w:r>
+        <w:t xml:space="preserve">(Homested, FL)</w:t>
+      </w:r>
+      <w:r>
+        <w:br/>
+      </w:r>
+      <w:r>
+        <w:rPr>
+          <w:i/>
+        </w:rPr>
+        <w:t xml:space="preserve">2019</w:t>
+      </w:r>
+      <w:r>
+        <w:t xml:space="preserve"> </w:t>
+      </w:r>
+      <w:r>
+        <w:rPr>
+          <w:b/>
+        </w:rPr>
+        <w:t xml:space="preserve">Instructor</w:t>
+      </w:r>
+      <w:r>
+        <w:t xml:space="preserve"> </w:t>
+      </w:r>
+      <w:r>
+        <w:t xml:space="preserve">‘</w:t>
+      </w:r>
+      <w:r>
+        <w:t xml:space="preserve">Intro to R for Ecologists</w:t>
+      </w:r>
+      <w:r>
+        <w:t xml:space="preserve">’</w:t>
+      </w:r>
+      <w:r>
+        <w:t xml:space="preserve"> </w:t>
+      </w:r>
+      <w:r>
+        <w:rPr>
+          <w:b/>
+        </w:rPr>
+        <w:t xml:space="preserve">Workshop at Florida Atlantic University</w:t>
+      </w:r>
+      <w:r>
+        <w:t xml:space="preserve"> </w:t>
+      </w:r>
+      <w:r>
+        <w:t xml:space="preserve">(Boca Raton, FL)</w:t>
+      </w:r>
+      <w:r>
+        <w:br/>
+      </w:r>
+      <w:r>
+        <w:rPr>
+          <w:i/>
+        </w:rPr>
+        <w:t xml:space="preserve">2018</w:t>
+      </w:r>
+      <w:r>
+        <w:t xml:space="preserve"> </w:t>
+      </w:r>
+      <w:r>
+        <w:rPr>
+          <w:b/>
+        </w:rPr>
+        <w:t xml:space="preserve">Instructor</w:t>
+      </w:r>
+      <w:r>
+        <w:t xml:space="preserve"> </w:t>
+      </w:r>
+      <w:r>
+        <w:t xml:space="preserve">‘</w:t>
+      </w:r>
+      <w:r>
+        <w:t xml:space="preserve">Taking the Next Step with R: Data Management, Publication Quality Graphics and Function Building</w:t>
+      </w:r>
+      <w:r>
+        <w:t xml:space="preserve">’</w:t>
+      </w:r>
+      <w:r>
+        <w:t xml:space="preserve"> </w:t>
+      </w:r>
+      <w:r>
+        <w:rPr>
+          <w:b/>
+        </w:rPr>
+        <w:t xml:space="preserve">Workshop AOS meeting</w:t>
+      </w:r>
+      <w:r>
+        <w:t xml:space="preserve"> </w:t>
+      </w:r>
+      <w:r>
+        <w:t xml:space="preserve">(Tuscon, AZ)</w:t>
+      </w:r>
+      <w:r>
+        <w:br/>
+      </w:r>
+      <w:r>
+        <w:rPr>
+          <w:i/>
+        </w:rPr>
+        <w:t xml:space="preserve">2017</w:t>
+      </w:r>
+      <w:r>
+        <w:t xml:space="preserve"> </w:t>
+      </w:r>
+      <w:r>
+        <w:rPr>
+          <w:b/>
+        </w:rPr>
+        <w:t xml:space="preserve">Instructor</w:t>
+      </w:r>
+      <w:r>
+        <w:t xml:space="preserve"> </w:t>
+      </w:r>
+      <w:r>
+        <w:t xml:space="preserve">‘</w:t>
+      </w:r>
+      <w:r>
+        <w:t xml:space="preserve">Graphing and Programming in R</w:t>
+      </w:r>
+      <w:r>
+        <w:t xml:space="preserve">’</w:t>
+      </w:r>
+      <w:r>
+        <w:t xml:space="preserve"> </w:t>
+      </w:r>
+      <w:r>
+        <w:rPr>
+          <w:b/>
+        </w:rPr>
+        <w:t xml:space="preserve">Workshop at AOSSCO meeting</w:t>
+      </w:r>
+      <w:r>
+        <w:t xml:space="preserve"> </w:t>
+      </w:r>
+      <w:r>
+        <w:t xml:space="preserve">(East Lansing, MI)</w:t>
+      </w:r>
+      <w:r>
+        <w:br/>
+      </w:r>
+      <w:r>
+        <w:rPr>
+          <w:i/>
+        </w:rPr>
+        <w:t xml:space="preserve">2015</w:t>
+      </w:r>
+      <w:r>
+        <w:t xml:space="preserve"> </w:t>
+      </w:r>
+      <w:r>
+        <w:rPr>
+          <w:b/>
+        </w:rPr>
+        <w:t xml:space="preserve">Instructor</w:t>
+      </w:r>
+      <w:r>
+        <w:t xml:space="preserve"> </w:t>
+      </w:r>
+      <w:r>
+        <w:t xml:space="preserve">‘</w:t>
+      </w:r>
+      <w:r>
+        <w:t xml:space="preserve">Taking R to the Next Level</w:t>
+      </w:r>
+      <w:r>
+        <w:t xml:space="preserve">’</w:t>
+      </w:r>
+      <w:r>
+        <w:t xml:space="preserve"> </w:t>
+      </w:r>
+      <w:r>
+        <w:rPr>
+          <w:b/>
+        </w:rPr>
+        <w:t xml:space="preserve">Workshop at AOU/COS meeting</w:t>
+      </w:r>
+      <w:r>
+        <w:t xml:space="preserve"> </w:t>
+      </w:r>
+      <w:r>
+        <w:t xml:space="preserve">(Norman, OK)</w:t>
+      </w:r>
+      <w:r>
+        <w:br/>
+      </w:r>
+      <w:r>
+        <w:rPr>
+          <w:i/>
+        </w:rPr>
+        <w:t xml:space="preserve">2015</w:t>
+      </w:r>
+      <w:r>
+        <w:t xml:space="preserve"> </w:t>
+      </w:r>
+      <w:r>
+        <w:rPr>
+          <w:b/>
+        </w:rPr>
+        <w:t xml:space="preserve">Guest Lecturer</w:t>
+      </w:r>
+      <w:r>
+        <w:t xml:space="preserve"> </w:t>
+      </w:r>
+      <w:r>
+        <w:t xml:space="preserve">‘</w:t>
+      </w:r>
+      <w:r>
+        <w:t xml:space="preserve">Programming and Data Processing in R</w:t>
+      </w:r>
+      <w:r>
+        <w:t xml:space="preserve">’</w:t>
+      </w:r>
+      <w:r>
+        <w:t xml:space="preserve"> </w:t>
+      </w:r>
+      <w:r>
+        <w:t xml:space="preserve">(University of Delaware)</w:t>
+      </w:r>
+      <w:r>
+        <w:br/>
+      </w:r>
+      <w:r>
+        <w:rPr>
+          <w:i/>
+        </w:rPr>
+        <w:t xml:space="preserve">2014</w:t>
+      </w:r>
+      <w:r>
+        <w:t xml:space="preserve"> </w:t>
+      </w:r>
+      <w:r>
+        <w:rPr>
+          <w:b/>
+        </w:rPr>
+        <w:t xml:space="preserve">Guest Lecturer</w:t>
+      </w:r>
+      <w:r>
+        <w:t xml:space="preserve"> </w:t>
+      </w:r>
+      <w:r>
+        <w:t xml:space="preserve">Wetland policy and management in the United States</w:t>
+      </w:r>
+      <w:r>
+        <w:t xml:space="preserve"> </w:t>
+      </w:r>
+      <w:r>
+        <w:rPr>
+          <w:b/>
+        </w:rPr>
+        <w:t xml:space="preserve">Habitat Management class</w:t>
+      </w:r>
+      <w:r>
+        <w:t xml:space="preserve"> </w:t>
+      </w:r>
+      <w:r>
+        <w:t xml:space="preserve">(University of Delaware)</w:t>
       </w:r>
     </w:p>
     <w:p>
       <w:pPr>
         <w:pStyle w:val="Heading2"/>
       </w:pPr>
-      <w:bookmarkStart w:id="60" w:name="teaching"/>
-      <w:r>
-        <w:t xml:space="preserve">Teaching</w:t>
-      </w:r>
-      <w:bookmarkEnd w:id="60"/>
+      <w:bookmarkStart w:id="62" w:name="volunteerservice"/>
+      <w:r>
+        <w:t xml:space="preserve">Volunteer/Service</w:t>
+      </w:r>
+      <w:bookmarkEnd w:id="62"/>
     </w:p>
     <w:p>
       <w:pPr>
@@ -2443,223 +2794,31 @@
         <w:rPr>
           <w:i/>
         </w:rPr>
-        <w:t xml:space="preserve">2020</w:t>
-      </w:r>
-      <w:r>
-        <w:t xml:space="preserve"> </w:t>
-      </w:r>
-      <w:r>
-        <w:rPr>
-          <w:b/>
-        </w:rPr>
-        <w:t xml:space="preserve">Instructor</w:t>
-      </w:r>
-      <w:r>
-        <w:t xml:space="preserve"> </w:t>
-      </w:r>
-      <w:r>
-        <w:t xml:space="preserve">‘</w:t>
-      </w:r>
-      <w:r>
-        <w:t xml:space="preserve">Intro to R for Academia</w:t>
-      </w:r>
-      <w:r>
-        <w:t xml:space="preserve">’</w:t>
-      </w:r>
-      <w:r>
-        <w:t xml:space="preserve"> </w:t>
-      </w:r>
-      <w:r>
-        <w:rPr>
-          <w:b/>
-        </w:rPr>
-        <w:t xml:space="preserve">Workshop for Faculty at Hendrix College</w:t>
-      </w:r>
-      <w:r>
-        <w:t xml:space="preserve"> </w:t>
-      </w:r>
-      <w:r>
-        <w:t xml:space="preserve">(Conway, AR)</w:t>
-      </w:r>
-      <w:r>
-        <w:br/>
-      </w:r>
-      <w:r>
-        <w:rPr>
-          <w:i/>
-        </w:rPr>
-        <w:t xml:space="preserve">2019</w:t>
-      </w:r>
-      <w:r>
-        <w:t xml:space="preserve"> </w:t>
-      </w:r>
-      <w:r>
-        <w:rPr>
-          <w:b/>
-        </w:rPr>
-        <w:t xml:space="preserve">Instructor</w:t>
-      </w:r>
-      <w:r>
-        <w:t xml:space="preserve"> </w:t>
-      </w:r>
-      <w:r>
-        <w:t xml:space="preserve">‘</w:t>
-      </w:r>
-      <w:r>
-        <w:t xml:space="preserve">Data Management with SQL for Ecologists</w:t>
-      </w:r>
-      <w:r>
-        <w:t xml:space="preserve">’</w:t>
-      </w:r>
-      <w:r>
-        <w:t xml:space="preserve"> </w:t>
-      </w:r>
-      <w:r>
-        <w:rPr>
-          <w:b/>
-        </w:rPr>
-        <w:t xml:space="preserve">Workshop at Tropical REC - UF</w:t>
-      </w:r>
-      <w:r>
-        <w:t xml:space="preserve"> </w:t>
-      </w:r>
-      <w:r>
-        <w:t xml:space="preserve">(Homested, FL)</w:t>
-      </w:r>
-      <w:r>
-        <w:br/>
-      </w:r>
-      <w:r>
-        <w:rPr>
-          <w:i/>
-        </w:rPr>
-        <w:t xml:space="preserve">2019</w:t>
-      </w:r>
-      <w:r>
-        <w:t xml:space="preserve"> </w:t>
-      </w:r>
-      <w:r>
-        <w:rPr>
-          <w:b/>
-        </w:rPr>
-        <w:t xml:space="preserve">Instructor</w:t>
-      </w:r>
-      <w:r>
-        <w:t xml:space="preserve"> </w:t>
-      </w:r>
-      <w:r>
-        <w:t xml:space="preserve">‘</w:t>
-      </w:r>
-      <w:r>
-        <w:t xml:space="preserve">Intro to R for Ecologists</w:t>
-      </w:r>
-      <w:r>
-        <w:t xml:space="preserve">’</w:t>
-      </w:r>
-      <w:r>
-        <w:t xml:space="preserve"> </w:t>
-      </w:r>
-      <w:r>
-        <w:rPr>
-          <w:b/>
-        </w:rPr>
-        <w:t xml:space="preserve">Workshop at Florida Atlantic University</w:t>
-      </w:r>
-      <w:r>
-        <w:t xml:space="preserve"> </w:t>
-      </w:r>
-      <w:r>
-        <w:t xml:space="preserve">(Boca Raton, FL)</w:t>
-      </w:r>
-      <w:r>
-        <w:br/>
-      </w:r>
-      <w:r>
-        <w:rPr>
-          <w:i/>
-        </w:rPr>
-        <w:t xml:space="preserve">2018</w:t>
-      </w:r>
-      <w:r>
-        <w:t xml:space="preserve"> </w:t>
-      </w:r>
-      <w:r>
-        <w:rPr>
-          <w:b/>
-        </w:rPr>
-        <w:t xml:space="preserve">Instructor</w:t>
-      </w:r>
-      <w:r>
-        <w:t xml:space="preserve"> </w:t>
-      </w:r>
-      <w:r>
-        <w:t xml:space="preserve">‘</w:t>
-      </w:r>
-      <w:r>
-        <w:t xml:space="preserve">Taking the Next Step with R: Data Management, Publication Quality Graphics and Function Building</w:t>
-      </w:r>
-      <w:r>
-        <w:t xml:space="preserve">’</w:t>
-      </w:r>
-      <w:r>
-        <w:t xml:space="preserve"> </w:t>
-      </w:r>
-      <w:r>
-        <w:rPr>
-          <w:b/>
-        </w:rPr>
-        <w:t xml:space="preserve">Workshop AOS meeting</w:t>
-      </w:r>
-      <w:r>
-        <w:t xml:space="preserve"> </w:t>
-      </w:r>
-      <w:r>
-        <w:t xml:space="preserve">(Tuscon, AZ)</w:t>
-      </w:r>
-      <w:r>
-        <w:br/>
-      </w:r>
-      <w:r>
-        <w:rPr>
-          <w:i/>
-        </w:rPr>
-        <w:t xml:space="preserve">2017</w:t>
-      </w:r>
-      <w:r>
-        <w:t xml:space="preserve"> </w:t>
-      </w:r>
-      <w:r>
-        <w:rPr>
-          <w:b/>
-        </w:rPr>
-        <w:t xml:space="preserve">Instructor</w:t>
-      </w:r>
-      <w:r>
-        <w:t xml:space="preserve"> </w:t>
-      </w:r>
-      <w:r>
-        <w:t xml:space="preserve">‘</w:t>
-      </w:r>
-      <w:r>
-        <w:t xml:space="preserve">Graphing and Programming in R</w:t>
-      </w:r>
-      <w:r>
-        <w:t xml:space="preserve">’</w:t>
-      </w:r>
-      <w:r>
-        <w:t xml:space="preserve"> </w:t>
-      </w:r>
-      <w:r>
-        <w:rPr>
-          <w:b/>
-        </w:rPr>
-        <w:t xml:space="preserve">Workshop at AOSSCO meeting</w:t>
-      </w:r>
-      <w:r>
-        <w:t xml:space="preserve"> </w:t>
-      </w:r>
-      <w:r>
-        <w:t xml:space="preserve">(East Lansing, MI)</w:t>
+        <w:t xml:space="preserve">2014 - Present</w:t>
+      </w:r>
+      <w:r>
+        <w:t xml:space="preserve"> </w:t>
+      </w:r>
+      <w:r>
+        <w:rPr>
+          <w:b/>
+        </w:rPr>
+        <w:t xml:space="preserve">eBird Regional Editor</w:t>
+      </w:r>
+      <w:r>
+        <w:t xml:space="preserve"> </w:t>
+      </w:r>
+      <w:r>
+        <w:rPr>
+          <w:i/>
+        </w:rPr>
+        <w:t xml:space="preserve">eBird.org</w:t>
+      </w:r>
+      <w:r>
+        <w:t xml:space="preserve"> </w:t>
+      </w:r>
+      <w:r>
+        <w:t xml:space="preserve">– Comal and Guadalupe TX counties</w:t>
       </w:r>
       <w:r>
         <w:br/>
@@ -2677,34 +2836,22 @@
         <w:rPr>
           <w:b/>
         </w:rPr>
-        <w:t xml:space="preserve">Instructor</w:t>
-      </w:r>
-      <w:r>
-        <w:t xml:space="preserve"> </w:t>
-      </w:r>
-      <w:r>
-        <w:t xml:space="preserve">‘</w:t>
-      </w:r>
-      <w:r>
-        <w:t xml:space="preserve">Taking R to the Next Level</w:t>
-      </w:r>
-      <w:r>
-        <w:t xml:space="preserve">’</w:t>
-      </w:r>
-      <w:r>
-        <w:t xml:space="preserve"> </w:t>
-      </w:r>
-      <w:r>
-        <w:rPr>
-          <w:b/>
-        </w:rPr>
-        <w:t xml:space="preserve">Workshop at AOU/COS meeting</w:t>
-      </w:r>
-      <w:r>
-        <w:t xml:space="preserve"> </w:t>
-      </w:r>
-      <w:r>
-        <w:t xml:space="preserve">(Norman, OK)</w:t>
+        <w:t xml:space="preserve">Co-leader and Founder</w:t>
+      </w:r>
+      <w:r>
+        <w:t xml:space="preserve"> </w:t>
+      </w:r>
+      <w:r>
+        <w:rPr>
+          <w:i/>
+        </w:rPr>
+        <w:t xml:space="preserve">R Club University of Delaware</w:t>
+      </w:r>
+      <w:r>
+        <w:t xml:space="preserve"> </w:t>
+      </w:r>
+      <w:r>
+        <w:t xml:space="preserve">– Setting up agenda for weekly meetings, solving graduate student problems in R, creating/teaching lessons.</w:t>
       </w:r>
       <w:r>
         <w:br/>
@@ -2722,75 +2869,33 @@
         <w:rPr>
           <w:b/>
         </w:rPr>
-        <w:t xml:space="preserve">Guest Lecturer</w:t>
-      </w:r>
-      <w:r>
-        <w:t xml:space="preserve"> </w:t>
-      </w:r>
-      <w:r>
-        <w:t xml:space="preserve">‘</w:t>
-      </w:r>
-      <w:r>
-        <w:t xml:space="preserve">Programming and Data Processing in R</w:t>
-      </w:r>
-      <w:r>
-        <w:t xml:space="preserve">’</w:t>
-      </w:r>
-      <w:r>
-        <w:t xml:space="preserve"> </w:t>
-      </w:r>
-      <w:r>
-        <w:t xml:space="preserve">(University of Delaware)</w:t>
-      </w:r>
-      <w:r>
-        <w:br/>
-      </w:r>
-      <w:r>
-        <w:rPr>
-          <w:i/>
-        </w:rPr>
-        <w:t xml:space="preserve">2014</w:t>
-      </w:r>
-      <w:r>
-        <w:t xml:space="preserve"> </w:t>
-      </w:r>
-      <w:r>
-        <w:rPr>
-          <w:b/>
-        </w:rPr>
-        <w:t xml:space="preserve">Guest Lecturer</w:t>
-      </w:r>
-      <w:r>
-        <w:t xml:space="preserve"> </w:t>
-      </w:r>
-      <w:r>
-        <w:t xml:space="preserve">Wetland policy and management in the United States</w:t>
-      </w:r>
-      <w:r>
-        <w:t xml:space="preserve"> </w:t>
-      </w:r>
-      <w:r>
-        <w:rPr>
-          <w:b/>
-        </w:rPr>
-        <w:t xml:space="preserve">Habitat Management class</w:t>
-      </w:r>
-      <w:r>
-        <w:t xml:space="preserve"> </w:t>
-      </w:r>
-      <w:r>
-        <w:t xml:space="preserve">(University of Delaware)</w:t>
+        <w:t xml:space="preserve">Department Seminar Coordinator</w:t>
+      </w:r>
+      <w:r>
+        <w:t xml:space="preserve"> </w:t>
+      </w:r>
+      <w:r>
+        <w:rPr>
+          <w:i/>
+        </w:rPr>
+        <w:t xml:space="preserve">University of Delaware</w:t>
+      </w:r>
+      <w:r>
+        <w:t xml:space="preserve"> </w:t>
+      </w:r>
+      <w:r>
+        <w:t xml:space="preserve">– Contact potential speakers, coordinate weekly seminar series, and organize refreshments.</w:t>
       </w:r>
     </w:p>
     <w:p>
       <w:pPr>
         <w:pStyle w:val="Heading2"/>
       </w:pPr>
-      <w:bookmarkStart w:id="61" w:name="volunteerservice"/>
-      <w:r>
-        <w:t xml:space="preserve">Volunteer/Service</w:t>
-      </w:r>
-      <w:bookmarkEnd w:id="61"/>
+      <w:bookmarkStart w:id="63" w:name="awardshonors"/>
+      <w:r>
+        <w:t xml:space="preserve">Awards/Honors</w:t>
+      </w:r>
+      <w:bookmarkEnd w:id="63"/>
     </w:p>
     <w:p>
       <w:pPr>
@@ -2800,192 +2905,81 @@
         <w:rPr>
           <w:i/>
         </w:rPr>
-        <w:t xml:space="preserve">2014 - Present</w:t>
-      </w:r>
-      <w:r>
-        <w:t xml:space="preserve"> </w:t>
-      </w:r>
-      <w:r>
-        <w:rPr>
-          <w:b/>
-        </w:rPr>
-        <w:t xml:space="preserve">eBird Regional Editor</w:t>
-      </w:r>
-      <w:r>
-        <w:t xml:space="preserve"> </w:t>
-      </w:r>
-      <w:r>
-        <w:rPr>
-          <w:i/>
-        </w:rPr>
-        <w:t xml:space="preserve">eBird.org</w:t>
-      </w:r>
-      <w:r>
-        <w:t xml:space="preserve"> </w:t>
-      </w:r>
-      <w:r>
-        <w:t xml:space="preserve">– Comal and Guadalupe TX counties</w:t>
-      </w:r>
-      <w:r>
-        <w:br/>
-      </w:r>
-      <w:r>
-        <w:rPr>
-          <w:i/>
-        </w:rPr>
-        <w:t xml:space="preserve">2015</w:t>
-      </w:r>
-      <w:r>
-        <w:t xml:space="preserve"> </w:t>
-      </w:r>
-      <w:r>
-        <w:rPr>
-          <w:b/>
-        </w:rPr>
-        <w:t xml:space="preserve">Co-leader and Founder</w:t>
-      </w:r>
-      <w:r>
-        <w:t xml:space="preserve"> </w:t>
-      </w:r>
-      <w:r>
-        <w:rPr>
-          <w:i/>
-        </w:rPr>
-        <w:t xml:space="preserve">R Club University of Delaware</w:t>
-      </w:r>
-      <w:r>
-        <w:t xml:space="preserve"> </w:t>
-      </w:r>
-      <w:r>
-        <w:t xml:space="preserve">– Setting up agenda for weekly meetings, solving graduate student problems in R, creating/teaching lessons.</w:t>
-      </w:r>
-      <w:r>
-        <w:br/>
-      </w:r>
-      <w:r>
-        <w:rPr>
-          <w:i/>
-        </w:rPr>
-        <w:t xml:space="preserve">2015</w:t>
-      </w:r>
-      <w:r>
-        <w:t xml:space="preserve"> </w:t>
-      </w:r>
-      <w:r>
-        <w:rPr>
-          <w:b/>
-        </w:rPr>
-        <w:t xml:space="preserve">Department Seminar Coordinator</w:t>
-      </w:r>
-      <w:r>
-        <w:t xml:space="preserve"> </w:t>
-      </w:r>
-      <w:r>
-        <w:rPr>
-          <w:i/>
-        </w:rPr>
-        <w:t xml:space="preserve">University of Delaware</w:t>
-      </w:r>
-      <w:r>
-        <w:t xml:space="preserve"> </w:t>
-      </w:r>
-      <w:r>
-        <w:t xml:space="preserve">– Contact potential speakers, coordinate weekly seminar series, and organize refreshments.</w:t>
+        <w:t xml:space="preserve">2009</w:t>
+      </w:r>
+      <w:r>
+        <w:t xml:space="preserve"> </w:t>
+      </w:r>
+      <w:r>
+        <w:rPr>
+          <w:b/>
+        </w:rPr>
+        <w:t xml:space="preserve">University Honors</w:t>
+      </w:r>
+      <w:r>
+        <w:t xml:space="preserve"> </w:t>
+      </w:r>
+      <w:r>
+        <w:t xml:space="preserve">University of Texas</w:t>
+      </w:r>
+      <w:r>
+        <w:br/>
+      </w:r>
+      <w:r>
+        <w:rPr>
+          <w:i/>
+        </w:rPr>
+        <w:t xml:space="preserve">2008</w:t>
+      </w:r>
+      <w:r>
+        <w:t xml:space="preserve"> </w:t>
+      </w:r>
+      <w:r>
+        <w:rPr>
+          <w:b/>
+        </w:rPr>
+        <w:t xml:space="preserve">University Honors</w:t>
+      </w:r>
+      <w:r>
+        <w:t xml:space="preserve"> </w:t>
+      </w:r>
+      <w:r>
+        <w:t xml:space="preserve">University of Texas</w:t>
+      </w:r>
+      <w:r>
+        <w:br/>
+      </w:r>
+      <w:r>
+        <w:rPr>
+          <w:i/>
+        </w:rPr>
+        <w:t xml:space="preserve">2007</w:t>
+      </w:r>
+      <w:r>
+        <w:t xml:space="preserve"> </w:t>
+      </w:r>
+      <w:r>
+        <w:rPr>
+          <w:b/>
+        </w:rPr>
+        <w:t xml:space="preserve">Deans List</w:t>
+      </w:r>
+      <w:r>
+        <w:t xml:space="preserve"> </w:t>
+      </w:r>
+      <w:r>
+        <w:t xml:space="preserve">University of Texas</w:t>
       </w:r>
     </w:p>
     <w:p>
       <w:pPr>
         <w:pStyle w:val="Heading2"/>
       </w:pPr>
-      <w:bookmarkStart w:id="62" w:name="awardshonors"/>
-      <w:r>
-        <w:t xml:space="preserve">Awards/Honors</w:t>
-      </w:r>
-      <w:bookmarkEnd w:id="62"/>
-    </w:p>
-    <w:p>
-      <w:pPr>
-        <w:pStyle w:val="FirstParagraph"/>
-      </w:pPr>
-      <w:r>
-        <w:rPr>
-          <w:i/>
-        </w:rPr>
-        <w:t xml:space="preserve">2009</w:t>
-      </w:r>
-      <w:r>
-        <w:t xml:space="preserve"> </w:t>
-      </w:r>
-      <w:r>
-        <w:rPr>
-          <w:b/>
-        </w:rPr>
-        <w:t xml:space="preserve">University Honors</w:t>
-      </w:r>
-      <w:r>
-        <w:t xml:space="preserve"> </w:t>
-      </w:r>
-      <w:r>
-        <w:t xml:space="preserve">University of Texas</w:t>
-      </w:r>
-      <w:r>
-        <w:br/>
-      </w:r>
-      <w:r>
-        <w:rPr>
-          <w:i/>
-        </w:rPr>
-        <w:t xml:space="preserve">2008</w:t>
-      </w:r>
-      <w:r>
-        <w:t xml:space="preserve"> </w:t>
-      </w:r>
-      <w:r>
-        <w:rPr>
-          <w:b/>
-        </w:rPr>
-        <w:t xml:space="preserve">University Honors</w:t>
-      </w:r>
-      <w:r>
-        <w:t xml:space="preserve"> </w:t>
-      </w:r>
-      <w:r>
-        <w:t xml:space="preserve">University of Texas</w:t>
-      </w:r>
-      <w:r>
-        <w:br/>
-      </w:r>
-      <w:r>
-        <w:rPr>
-          <w:i/>
-        </w:rPr>
-        <w:t xml:space="preserve">2007</w:t>
-      </w:r>
-      <w:r>
-        <w:t xml:space="preserve"> </w:t>
-      </w:r>
-      <w:r>
-        <w:rPr>
-          <w:b/>
-        </w:rPr>
-        <w:t xml:space="preserve">Deans List</w:t>
-      </w:r>
-      <w:r>
-        <w:t xml:space="preserve"> </w:t>
-      </w:r>
-      <w:r>
-        <w:t xml:space="preserve">University of Texas</w:t>
-      </w:r>
-    </w:p>
-    <w:p>
-      <w:pPr>
-        <w:pStyle w:val="Heading2"/>
-      </w:pPr>
-      <w:bookmarkStart w:id="63" w:name="memberships-since"/>
+      <w:bookmarkStart w:id="64" w:name="memberships-since"/>
       <w:r>
         <w:t xml:space="preserve">Memberships (since)</w:t>
       </w:r>
-      <w:bookmarkEnd w:id="63"/>
+      <w:bookmarkEnd w:id="64"/>
     </w:p>
     <w:p>
       <w:pPr>
@@ -3133,11 +3127,11 @@
       <w:pPr>
         <w:pStyle w:val="Heading1"/>
       </w:pPr>
-      <w:bookmarkStart w:id="64" w:name="field-experience"/>
+      <w:bookmarkStart w:id="65" w:name="field-experience"/>
       <w:r>
         <w:t xml:space="preserve">Field Experience</w:t>
       </w:r>
-      <w:bookmarkEnd w:id="64"/>
+      <w:bookmarkEnd w:id="65"/>
     </w:p>
     <w:p>
       <w:pPr>
@@ -3147,97 +3141,371 @@
         <w:rPr>
           <w:b/>
         </w:rPr>
-        <w:t xml:space="preserve">Data Mananger and Biologist</w:t>
-      </w:r>
-      <w:r>
-        <w:t xml:space="preserve"> </w:t>
-      </w:r>
-      <w:r>
-        <w:rPr>
-          <w:i/>
-        </w:rPr>
-        <w:t xml:space="preserve">August 9, 2018 - Present</w:t>
-      </w:r>
-      <w:r>
-        <w:br/>
-      </w:r>
-      <w:r>
-        <w:rPr>
-          <w:b/>
-        </w:rPr>
-        <w:t xml:space="preserve">University of Florida Research and Education Center - Ft. Lauderdale</w:t>
-      </w:r>
-      <w:r>
-        <w:t xml:space="preserve">, FL</w:t>
-      </w:r>
-    </w:p>
-    <w:p>
-      <w:pPr>
-        <w:pStyle w:val="Compact"/>
-        <w:pStyle w:val="BlockText"/>
-        <w:numPr>
-          <w:numId w:val="1015"/>
-          <w:ilvl w:val="0"/>
-        </w:numPr>
-      </w:pPr>
-      <w:r>
-        <w:t xml:space="preserve">Lead naturalist and logistic support for bi-annual bioblitzes conducted in urban parks across Broward County, Florida. Teach volunteers about collecting data via iNaturalist, lead walks for bioblitz with volunteers, and coordinate email lists and summary reports for the public.</w:t>
-      </w:r>
-      <w:r>
-        <w:t xml:space="preserve"> </w:t>
-      </w:r>
-      <w:r>
-        <w:t xml:space="preserve">These reports are published online:</w:t>
-      </w:r>
-      <w:r>
-        <w:br/>
-      </w:r>
-      <w:hyperlink r:id="rId65">
-        <w:r>
-          <w:rPr>
-            <w:rStyle w:val="Hyperlink"/>
-          </w:rPr>
-          <w:t xml:space="preserve">Tree Tops Park</w:t>
-        </w:r>
-      </w:hyperlink>
-      <w:r>
-        <w:br/>
-      </w:r>
-      <w:hyperlink r:id="rId66">
-        <w:r>
-          <w:rPr>
-            <w:rStyle w:val="Hyperlink"/>
-          </w:rPr>
-          <w:t xml:space="preserve">Quiet Waters Park</w:t>
-        </w:r>
-      </w:hyperlink>
-      <w:r>
-        <w:br/>
-      </w:r>
-      <w:hyperlink r:id="rId67">
-        <w:r>
-          <w:rPr>
-            <w:rStyle w:val="Hyperlink"/>
-          </w:rPr>
-          <w:t xml:space="preserve">Broward County Backyard Bioblitz</w:t>
-        </w:r>
-      </w:hyperlink>
-      <w:r>
-        <w:br/>
-      </w:r>
-    </w:p>
-    <w:p>
-      <w:pPr>
-        <w:pStyle w:val="Compact"/>
-        <w:pStyle w:val="BlockText"/>
-        <w:numPr>
-          <w:numId w:val="1015"/>
-          <w:ilvl w:val="0"/>
-        </w:numPr>
-      </w:pPr>
-      <w:r>
-        <w:t xml:space="preserve">Trapped over 70 raccoon in a large urban park, administered anesthesia via carefully measured doses, procure blood samples, and apply radio/gps collars to selected individuals. Collect GPS data from the field via a base-station and radio antennae weekly.</w:t>
-      </w:r>
+        <w:t xml:space="preserve">Woodpecker Crew Leader</w:t>
+      </w:r>
+      <w:r>
+        <w:t xml:space="preserve"> </w:t>
+      </w:r>
+      <w:r>
+        <w:rPr>
+          <w:i/>
+        </w:rPr>
+        <w:t xml:space="preserve">May 1, 2018 – August 9, 2018</w:t>
+      </w:r>
+      <w:r>
+        <w:br/>
+      </w:r>
+      <w:r>
+        <w:t xml:space="preserve">Rocky Mountain Research Station - USFS, ID</w:t>
+      </w:r>
+    </w:p>
+    <w:p>
+      <w:pPr>
+        <w:pStyle w:val="BodyText"/>
+      </w:pPr>
+      <w:r>
+        <w:rPr>
+          <w:b/>
+        </w:rPr>
+        <w:t xml:space="preserve">Black Rail Technician</w:t>
+      </w:r>
+      <w:r>
+        <w:t xml:space="preserve"> </w:t>
+      </w:r>
+      <w:r>
+        <w:rPr>
+          <w:i/>
+        </w:rPr>
+        <w:t xml:space="preserve">January 14 - March 31,2018</w:t>
+      </w:r>
+      <w:r>
+        <w:br/>
+      </w:r>
+      <w:r>
+        <w:t xml:space="preserve">Texas State University, TX</w:t>
+      </w:r>
+    </w:p>
+    <w:p>
+      <w:pPr>
+        <w:pStyle w:val="BodyText"/>
+      </w:pPr>
+      <w:r>
+        <w:rPr>
+          <w:b/>
+        </w:rPr>
+        <w:t xml:space="preserve">Avian Crew Leader</w:t>
+      </w:r>
+      <w:r>
+        <w:t xml:space="preserve"> </w:t>
+      </w:r>
+      <w:r>
+        <w:rPr>
+          <w:i/>
+        </w:rPr>
+        <w:t xml:space="preserve">May 1, 2017 – September 30, 2017</w:t>
+      </w:r>
+      <w:r>
+        <w:br/>
+      </w:r>
+      <w:r>
+        <w:t xml:space="preserve">National Council for Air and Stream Improvement, OR</w:t>
+      </w:r>
+    </w:p>
+    <w:p>
+      <w:pPr>
+        <w:pStyle w:val="BodyText"/>
+      </w:pPr>
+      <w:r>
+        <w:rPr>
+          <w:b/>
+        </w:rPr>
+        <w:t xml:space="preserve">Marshbird Field Technician</w:t>
+      </w:r>
+      <w:r>
+        <w:t xml:space="preserve"> </w:t>
+      </w:r>
+      <w:r>
+        <w:rPr>
+          <w:i/>
+        </w:rPr>
+        <w:t xml:space="preserve">May 1 – August 15, 2014</w:t>
+      </w:r>
+      <w:r>
+        <w:br/>
+      </w:r>
+      <w:r>
+        <w:t xml:space="preserve">University of Delaware, DE</w:t>
+      </w:r>
+    </w:p>
+    <w:p>
+      <w:pPr>
+        <w:pStyle w:val="BodyText"/>
+      </w:pPr>
+      <w:r>
+        <w:rPr>
+          <w:b/>
+        </w:rPr>
+        <w:t xml:space="preserve">Migratory Rail Field Technician</w:t>
+      </w:r>
+      <w:r>
+        <w:t xml:space="preserve"> </w:t>
+      </w:r>
+      <w:r>
+        <w:rPr>
+          <w:i/>
+        </w:rPr>
+        <w:t xml:space="preserve">August 7 - October 21, 2012/2013</w:t>
+      </w:r>
+      <w:r>
+        <w:br/>
+      </w:r>
+      <w:r>
+        <w:t xml:space="preserve">Arkansas Cooperative Fish and Wildlife Research Unit, AR</w:t>
+      </w:r>
+    </w:p>
+    <w:p>
+      <w:pPr>
+        <w:pStyle w:val="BodyText"/>
+      </w:pPr>
+      <w:r>
+        <w:rPr>
+          <w:b/>
+        </w:rPr>
+        <w:t xml:space="preserve">Willow Flycatcher Field Technician</w:t>
+      </w:r>
+      <w:r>
+        <w:t xml:space="preserve"> </w:t>
+      </w:r>
+      <w:r>
+        <w:rPr>
+          <w:i/>
+        </w:rPr>
+        <w:t xml:space="preserve">May 7 – August 15, 2013</w:t>
+      </w:r>
+      <w:r>
+        <w:br/>
+      </w:r>
+      <w:r>
+        <w:t xml:space="preserve">SWCA Consulting, NV</w:t>
+      </w:r>
+    </w:p>
+    <w:p>
+      <w:pPr>
+        <w:pStyle w:val="BodyText"/>
+      </w:pPr>
+      <w:r>
+        <w:rPr>
+          <w:b/>
+        </w:rPr>
+        <w:t xml:space="preserve">Yellow Rail Field Technician</w:t>
+      </w:r>
+      <w:r>
+        <w:t xml:space="preserve"> </w:t>
+      </w:r>
+      <w:r>
+        <w:rPr>
+          <w:i/>
+        </w:rPr>
+        <w:t xml:space="preserve">December 7, 2012 - March 31, 2013</w:t>
+      </w:r>
+      <w:r>
+        <w:br/>
+      </w:r>
+      <w:r>
+        <w:t xml:space="preserve">Mississippi State University, MS</w:t>
+      </w:r>
+    </w:p>
+    <w:p>
+      <w:pPr>
+        <w:pStyle w:val="BodyText"/>
+      </w:pPr>
+      <w:r>
+        <w:rPr>
+          <w:b/>
+        </w:rPr>
+        <w:t xml:space="preserve">Yellow-billed Cuckoo Field Surveyor</w:t>
+      </w:r>
+      <w:r>
+        <w:t xml:space="preserve"> </w:t>
+      </w:r>
+      <w:r>
+        <w:rPr>
+          <w:i/>
+        </w:rPr>
+        <w:t xml:space="preserve">July 7 - August 21, 2012</w:t>
+      </w:r>
+      <w:r>
+        <w:br/>
+      </w:r>
+      <w:r>
+        <w:t xml:space="preserve">Great Basin Bird Observatory, NV</w:t>
+      </w:r>
+    </w:p>
+    <w:p>
+      <w:pPr>
+        <w:pStyle w:val="BodyText"/>
+      </w:pPr>
+      <w:r>
+        <w:rPr>
+          <w:b/>
+        </w:rPr>
+        <w:t xml:space="preserve">Avian Field Research Assistant</w:t>
+      </w:r>
+      <w:r>
+        <w:t xml:space="preserve"> </w:t>
+      </w:r>
+      <w:r>
+        <w:rPr>
+          <w:i/>
+        </w:rPr>
+        <w:t xml:space="preserve">February 1 - June 30, 2012</w:t>
+      </w:r>
+      <w:r>
+        <w:br/>
+      </w:r>
+      <w:r>
+        <w:t xml:space="preserve">Maui Forest Bird Recovery Project, HI</w:t>
+      </w:r>
+    </w:p>
+    <w:p>
+      <w:pPr>
+        <w:pStyle w:val="BodyText"/>
+      </w:pPr>
+      <w:r>
+        <w:rPr>
+          <w:b/>
+        </w:rPr>
+        <w:t xml:space="preserve">Field Technician</w:t>
+      </w:r>
+      <w:r>
+        <w:t xml:space="preserve"> </w:t>
+      </w:r>
+      <w:r>
+        <w:rPr>
+          <w:i/>
+        </w:rPr>
+        <w:t xml:space="preserve">July 14 - October 21, 2011</w:t>
+      </w:r>
+      <w:r>
+        <w:br/>
+      </w:r>
+      <w:r>
+        <w:t xml:space="preserve">Curry and Kerlinger, LLC, NY</w:t>
+      </w:r>
+    </w:p>
+    <w:p>
+      <w:pPr>
+        <w:pStyle w:val="BodyText"/>
+      </w:pPr>
+      <w:r>
+        <w:rPr>
+          <w:b/>
+        </w:rPr>
+        <w:t xml:space="preserve">Golden-winged Warbler Field Technician</w:t>
+      </w:r>
+      <w:r>
+        <w:t xml:space="preserve"> </w:t>
+      </w:r>
+      <w:r>
+        <w:rPr>
+          <w:i/>
+        </w:rPr>
+        <w:t xml:space="preserve">April 21- July 7, 2011</w:t>
+      </w:r>
+      <w:r>
+        <w:br/>
+      </w:r>
+      <w:r>
+        <w:t xml:space="preserve">University of Tennessee, TN</w:t>
+      </w:r>
+    </w:p>
+    <w:p>
+      <w:pPr>
+        <w:pStyle w:val="BodyText"/>
+      </w:pPr>
+      <w:r>
+        <w:rPr>
+          <w:b/>
+        </w:rPr>
+        <w:t xml:space="preserve">Field Investigator</w:t>
+      </w:r>
+      <w:r>
+        <w:t xml:space="preserve"> </w:t>
+      </w:r>
+      <w:r>
+        <w:rPr>
+          <w:i/>
+        </w:rPr>
+        <w:t xml:space="preserve">January 3 - March 21, 2011</w:t>
+      </w:r>
+      <w:r>
+        <w:br/>
+      </w:r>
+      <w:r>
+        <w:t xml:space="preserve">Louisiana State University, LA</w:t>
+      </w:r>
+    </w:p>
+    <w:p>
+      <w:pPr>
+        <w:pStyle w:val="BodyText"/>
+      </w:pPr>
+      <w:r>
+        <w:rPr>
+          <w:b/>
+        </w:rPr>
+        <w:t xml:space="preserve">Freshwater Mussel Field Technician</w:t>
+      </w:r>
+      <w:r>
+        <w:t xml:space="preserve"> </w:t>
+      </w:r>
+      <w:r>
+        <w:rPr>
+          <w:i/>
+        </w:rPr>
+        <w:t xml:space="preserve">July 7 - September 14, 2010</w:t>
+      </w:r>
+      <w:r>
+        <w:br/>
+      </w:r>
+      <w:r>
+        <w:t xml:space="preserve">Texas Agrilife Extensions Service, TX</w:t>
+      </w:r>
+    </w:p>
+    <w:p>
+      <w:pPr>
+        <w:pStyle w:val="BodyText"/>
+      </w:pPr>
+      <w:r>
+        <w:rPr>
+          <w:b/>
+        </w:rPr>
+        <w:t xml:space="preserve">Golden-cheeked Warbler Field Technician</w:t>
+      </w:r>
+      <w:r>
+        <w:t xml:space="preserve"> </w:t>
+      </w:r>
+      <w:r>
+        <w:rPr>
+          <w:i/>
+        </w:rPr>
+        <w:t xml:space="preserve">March 14 - July 7, 2010</w:t>
+      </w:r>
+      <w:r>
+        <w:br/>
+      </w:r>
+      <w:r>
+        <w:t xml:space="preserve">Texas A&amp;M University, TX</w:t>
+      </w:r>
+    </w:p>
+    <w:p>
+      <w:pPr>
+        <w:pStyle w:val="Heading2"/>
+      </w:pPr>
+      <w:bookmarkStart w:id="66" w:name="professional-licenses-and-certifications"/>
+      <w:r>
+        <w:t xml:space="preserve">Professional Licenses and Certifications</w:t>
+      </w:r>
+      <w:bookmarkEnd w:id="66"/>
     </w:p>
     <w:p>
       <w:pPr>
@@ -3247,380 +3515,6 @@
         <w:rPr>
           <w:b/>
         </w:rPr>
-        <w:t xml:space="preserve">Woodpecker Crew Leader</w:t>
-      </w:r>
-      <w:r>
-        <w:t xml:space="preserve"> </w:t>
-      </w:r>
-      <w:r>
-        <w:rPr>
-          <w:i/>
-        </w:rPr>
-        <w:t xml:space="preserve">May 1, 2018 – August 9, 2018</w:t>
-      </w:r>
-      <w:r>
-        <w:br/>
-      </w:r>
-      <w:r>
-        <w:t xml:space="preserve">Rocky Mountain Research Station - USFS, ID</w:t>
-      </w:r>
-    </w:p>
-    <w:p>
-      <w:pPr>
-        <w:pStyle w:val="BodyText"/>
-      </w:pPr>
-      <w:r>
-        <w:rPr>
-          <w:b/>
-        </w:rPr>
-        <w:t xml:space="preserve">Black Rail Technician</w:t>
-      </w:r>
-      <w:r>
-        <w:t xml:space="preserve"> </w:t>
-      </w:r>
-      <w:r>
-        <w:rPr>
-          <w:i/>
-        </w:rPr>
-        <w:t xml:space="preserve">January 14 - March 31,2018</w:t>
-      </w:r>
-      <w:r>
-        <w:br/>
-      </w:r>
-      <w:r>
-        <w:t xml:space="preserve">Texas State University, TX</w:t>
-      </w:r>
-    </w:p>
-    <w:p>
-      <w:pPr>
-        <w:pStyle w:val="BodyText"/>
-      </w:pPr>
-      <w:r>
-        <w:rPr>
-          <w:b/>
-        </w:rPr>
-        <w:t xml:space="preserve">Avian Crew Leader</w:t>
-      </w:r>
-      <w:r>
-        <w:t xml:space="preserve"> </w:t>
-      </w:r>
-      <w:r>
-        <w:rPr>
-          <w:i/>
-        </w:rPr>
-        <w:t xml:space="preserve">May 1, 2017 – September 30, 2017</w:t>
-      </w:r>
-      <w:r>
-        <w:br/>
-      </w:r>
-      <w:r>
-        <w:t xml:space="preserve">National Council for Air and Stream Improvement, OR</w:t>
-      </w:r>
-    </w:p>
-    <w:p>
-      <w:pPr>
-        <w:pStyle w:val="BodyText"/>
-      </w:pPr>
-      <w:r>
-        <w:rPr>
-          <w:b/>
-        </w:rPr>
-        <w:t xml:space="preserve">Marshbird Field Technician</w:t>
-      </w:r>
-      <w:r>
-        <w:t xml:space="preserve"> </w:t>
-      </w:r>
-      <w:r>
-        <w:rPr>
-          <w:i/>
-        </w:rPr>
-        <w:t xml:space="preserve">May 1 – August 15, 2014</w:t>
-      </w:r>
-      <w:r>
-        <w:br/>
-      </w:r>
-      <w:r>
-        <w:t xml:space="preserve">University of Delaware, DE</w:t>
-      </w:r>
-    </w:p>
-    <w:p>
-      <w:pPr>
-        <w:pStyle w:val="BodyText"/>
-      </w:pPr>
-      <w:r>
-        <w:rPr>
-          <w:b/>
-        </w:rPr>
-        <w:t xml:space="preserve">Migratory Rail Field Technician</w:t>
-      </w:r>
-      <w:r>
-        <w:t xml:space="preserve"> </w:t>
-      </w:r>
-      <w:r>
-        <w:rPr>
-          <w:i/>
-        </w:rPr>
-        <w:t xml:space="preserve">August 7 - October 21, 2012/2013</w:t>
-      </w:r>
-      <w:r>
-        <w:br/>
-      </w:r>
-      <w:r>
-        <w:t xml:space="preserve">Arkansas Cooperative Fish and Wildlife Research Unit, AR</w:t>
-      </w:r>
-    </w:p>
-    <w:p>
-      <w:pPr>
-        <w:pStyle w:val="BodyText"/>
-      </w:pPr>
-      <w:r>
-        <w:rPr>
-          <w:b/>
-        </w:rPr>
-        <w:t xml:space="preserve">Willow Flycatcher Field Technician</w:t>
-      </w:r>
-      <w:r>
-        <w:t xml:space="preserve"> </w:t>
-      </w:r>
-      <w:r>
-        <w:rPr>
-          <w:i/>
-        </w:rPr>
-        <w:t xml:space="preserve">May 7 – August 15, 2013</w:t>
-      </w:r>
-      <w:r>
-        <w:br/>
-      </w:r>
-      <w:r>
-        <w:t xml:space="preserve">SWCA Consulting, NV</w:t>
-      </w:r>
-    </w:p>
-    <w:p>
-      <w:pPr>
-        <w:pStyle w:val="BodyText"/>
-      </w:pPr>
-      <w:r>
-        <w:rPr>
-          <w:b/>
-        </w:rPr>
-        <w:t xml:space="preserve">Yellow Rail Field Technician</w:t>
-      </w:r>
-      <w:r>
-        <w:t xml:space="preserve"> </w:t>
-      </w:r>
-      <w:r>
-        <w:rPr>
-          <w:i/>
-        </w:rPr>
-        <w:t xml:space="preserve">December 7, 2012 - March 31, 2013</w:t>
-      </w:r>
-      <w:r>
-        <w:br/>
-      </w:r>
-      <w:r>
-        <w:t xml:space="preserve">Mississippi State University, MS</w:t>
-      </w:r>
-    </w:p>
-    <w:p>
-      <w:pPr>
-        <w:pStyle w:val="BodyText"/>
-      </w:pPr>
-      <w:r>
-        <w:rPr>
-          <w:b/>
-        </w:rPr>
-        <w:t xml:space="preserve">Yellow-billed Cuckoo Field Surveyor</w:t>
-      </w:r>
-      <w:r>
-        <w:t xml:space="preserve"> </w:t>
-      </w:r>
-      <w:r>
-        <w:rPr>
-          <w:i/>
-        </w:rPr>
-        <w:t xml:space="preserve">July 7 - August 21, 2012</w:t>
-      </w:r>
-      <w:r>
-        <w:br/>
-      </w:r>
-      <w:r>
-        <w:t xml:space="preserve">Great Basin Bird Observatory, NV</w:t>
-      </w:r>
-    </w:p>
-    <w:p>
-      <w:pPr>
-        <w:pStyle w:val="BodyText"/>
-      </w:pPr>
-      <w:r>
-        <w:rPr>
-          <w:b/>
-        </w:rPr>
-        <w:t xml:space="preserve">Avian Field Research Assistant</w:t>
-      </w:r>
-      <w:r>
-        <w:t xml:space="preserve"> </w:t>
-      </w:r>
-      <w:r>
-        <w:rPr>
-          <w:i/>
-        </w:rPr>
-        <w:t xml:space="preserve">February 1 - June 30, 2012</w:t>
-      </w:r>
-      <w:r>
-        <w:br/>
-      </w:r>
-      <w:r>
-        <w:t xml:space="preserve">Maui Forest Bird Recovery Project, HI</w:t>
-      </w:r>
-    </w:p>
-    <w:p>
-      <w:pPr>
-        <w:pStyle w:val="BodyText"/>
-      </w:pPr>
-      <w:r>
-        <w:rPr>
-          <w:b/>
-        </w:rPr>
-        <w:t xml:space="preserve">Field Technician</w:t>
-      </w:r>
-      <w:r>
-        <w:t xml:space="preserve"> </w:t>
-      </w:r>
-      <w:r>
-        <w:rPr>
-          <w:i/>
-        </w:rPr>
-        <w:t xml:space="preserve">July 14 - October 21, 2011</w:t>
-      </w:r>
-      <w:r>
-        <w:br/>
-      </w:r>
-      <w:r>
-        <w:t xml:space="preserve">**Curry and Kerlinger, LLC, NY</w:t>
-      </w:r>
-    </w:p>
-    <w:p>
-      <w:pPr>
-        <w:pStyle w:val="BodyText"/>
-      </w:pPr>
-      <w:r>
-        <w:rPr>
-          <w:b/>
-        </w:rPr>
-        <w:t xml:space="preserve">Golden-winged Warbler Field Technician</w:t>
-      </w:r>
-      <w:r>
-        <w:t xml:space="preserve"> </w:t>
-      </w:r>
-      <w:r>
-        <w:rPr>
-          <w:i/>
-        </w:rPr>
-        <w:t xml:space="preserve">April 21- July 7, 2011</w:t>
-      </w:r>
-      <w:r>
-        <w:br/>
-      </w:r>
-      <w:r>
-        <w:t xml:space="preserve">University of Tennessee, TN</w:t>
-      </w:r>
-    </w:p>
-    <w:p>
-      <w:pPr>
-        <w:pStyle w:val="BodyText"/>
-      </w:pPr>
-      <w:r>
-        <w:rPr>
-          <w:b/>
-        </w:rPr>
-        <w:t xml:space="preserve">Field Investigator</w:t>
-      </w:r>
-      <w:r>
-        <w:t xml:space="preserve"> </w:t>
-      </w:r>
-      <w:r>
-        <w:rPr>
-          <w:i/>
-        </w:rPr>
-        <w:t xml:space="preserve">January 3 - March 21, 2011</w:t>
-      </w:r>
-      <w:r>
-        <w:br/>
-      </w:r>
-      <w:r>
-        <w:t xml:space="preserve">Louisiana State University, LA</w:t>
-      </w:r>
-    </w:p>
-    <w:p>
-      <w:pPr>
-        <w:pStyle w:val="BodyText"/>
-      </w:pPr>
-      <w:r>
-        <w:rPr>
-          <w:b/>
-        </w:rPr>
-        <w:t xml:space="preserve">Freshwater Mussel Field Technician</w:t>
-      </w:r>
-      <w:r>
-        <w:t xml:space="preserve"> </w:t>
-      </w:r>
-      <w:r>
-        <w:rPr>
-          <w:i/>
-        </w:rPr>
-        <w:t xml:space="preserve">July 7 - September 14, 2010</w:t>
-      </w:r>
-      <w:r>
-        <w:br/>
-      </w:r>
-      <w:r>
-        <w:t xml:space="preserve">Texas Agrilife Extensions Service, TX</w:t>
-      </w:r>
-    </w:p>
-    <w:p>
-      <w:pPr>
-        <w:pStyle w:val="BodyText"/>
-      </w:pPr>
-      <w:r>
-        <w:rPr>
-          <w:b/>
-        </w:rPr>
-        <w:t xml:space="preserve">Golden-cheeked Warbler Field Technician</w:t>
-      </w:r>
-      <w:r>
-        <w:t xml:space="preserve"> </w:t>
-      </w:r>
-      <w:r>
-        <w:rPr>
-          <w:i/>
-        </w:rPr>
-        <w:t xml:space="preserve">March 14 - July 7, 2010</w:t>
-      </w:r>
-      <w:r>
-        <w:br/>
-      </w:r>
-      <w:r>
-        <w:t xml:space="preserve">Texas A&amp;M University, TX</w:t>
-      </w:r>
-    </w:p>
-    <w:p>
-      <w:pPr>
-        <w:pStyle w:val="Heading2"/>
-      </w:pPr>
-      <w:bookmarkStart w:id="68" w:name="professional-licenses-and-certifications"/>
-      <w:r>
-        <w:t xml:space="preserve">Professional Licenses and Certifications</w:t>
-      </w:r>
-      <w:bookmarkEnd w:id="68"/>
-    </w:p>
-    <w:p>
-      <w:pPr>
-        <w:pStyle w:val="FirstParagraph"/>
-      </w:pPr>
-      <w:r>
-        <w:rPr>
-          <w:b/>
-        </w:rPr>
         <w:t xml:space="preserve">Rabies Vaccine</w:t>
       </w:r>
       <w:r>
@@ -3796,152 +3690,6 @@
       </w:r>
       <w:r>
         <w:t xml:space="preserve">(1/2011)</w:t>
-      </w:r>
-    </w:p>
-    <w:p>
-      <w:pPr>
-        <w:pStyle w:val="Heading2"/>
-      </w:pPr>
-      <w:bookmarkStart w:id="69" w:name="field-skills"/>
-      <w:r>
-        <w:t xml:space="preserve">Field Skills</w:t>
-      </w:r>
-      <w:bookmarkEnd w:id="69"/>
-    </w:p>
-    <w:p>
-      <w:pPr>
-        <w:pStyle w:val="FirstParagraph"/>
-      </w:pPr>
-      <w:r>
-        <w:rPr>
-          <w:b/>
-        </w:rPr>
-        <w:t xml:space="preserve">Banding (Birds)</w:t>
-      </w:r>
-      <w:r>
-        <w:t xml:space="preserve"> </w:t>
-      </w:r>
-      <w:r>
-        <w:t xml:space="preserve">- Experience setting up mist nests, extracting birds, measuring, and banding passerines, rails, owls, and seabirds. Extracted approximately 350 birds and banded approximately 100.</w:t>
-      </w:r>
-    </w:p>
-    <w:p>
-      <w:pPr>
-        <w:pStyle w:val="BodyText"/>
-      </w:pPr>
-      <w:r>
-        <w:rPr>
-          <w:b/>
-        </w:rPr>
-        <w:t xml:space="preserve">Tagging (Mammals)</w:t>
-      </w:r>
-      <w:r>
-        <w:t xml:space="preserve"> </w:t>
-      </w:r>
-      <w:r>
-        <w:t xml:space="preserve">- Trapping medium (raccoon/mongoose) and small mammals with Havahart and Sherman traps. Sedating techniques and proper dosage of medium sized mammals. Handling, working up and tagging of mammals. Attaching radio/gps collars safely and effectively.</w:t>
-      </w:r>
-    </w:p>
-    <w:p>
-      <w:pPr>
-        <w:pStyle w:val="BodyText"/>
-      </w:pPr>
-      <w:r>
-        <w:rPr>
-          <w:b/>
-        </w:rPr>
-        <w:t xml:space="preserve">Biological Surveys</w:t>
-      </w:r>
-      <w:r>
-        <w:t xml:space="preserve"> </w:t>
-      </w:r>
-      <w:r>
-        <w:t xml:space="preserve">- Conduct biological surveys targeted to monitor wildlife populations including: point counts, line transects, territory mapping, nest searching, and drag lining for a variety of bird species in woodland and marsh habitat.</w:t>
-      </w:r>
-    </w:p>
-    <w:p>
-      <w:pPr>
-        <w:pStyle w:val="BodyText"/>
-      </w:pPr>
-      <w:r>
-        <w:rPr>
-          <w:b/>
-        </w:rPr>
-        <w:t xml:space="preserve">Navigation</w:t>
-      </w:r>
-      <w:r>
-        <w:t xml:space="preserve"> </w:t>
-      </w:r>
-      <w:r>
-        <w:t xml:space="preserve">- Proficient navigating to field points using a GPS or map and compass.</w:t>
-      </w:r>
-    </w:p>
-    <w:p>
-      <w:pPr>
-        <w:pStyle w:val="BodyText"/>
-      </w:pPr>
-      <w:r>
-        <w:rPr>
-          <w:b/>
-        </w:rPr>
-        <w:t xml:space="preserve">Driving Off-road Vehicles</w:t>
-      </w:r>
-      <w:r>
-        <w:t xml:space="preserve"> </w:t>
-      </w:r>
-      <w:r>
-        <w:t xml:space="preserve">- Experience driving in off-road, muddy, and rocky regions using cars, ATVs, and OHVs. Can effectively troubleshoot and maintain small motors.</w:t>
-      </w:r>
-    </w:p>
-    <w:p>
-      <w:pPr>
-        <w:pStyle w:val="BodyText"/>
-      </w:pPr>
-      <w:r>
-        <w:rPr>
-          <w:b/>
-        </w:rPr>
-        <w:t xml:space="preserve">Boating</w:t>
-      </w:r>
-      <w:r>
-        <w:t xml:space="preserve"> </w:t>
-      </w:r>
-      <w:r>
-        <w:t xml:space="preserve">- Loading/unloading boats from trailers and navigating open water and narrow marsh waterways using small skiffs and kayaks.</w:t>
-      </w:r>
-    </w:p>
-    <w:p>
-      <w:pPr>
-        <w:pStyle w:val="BodyText"/>
-      </w:pPr>
-      <w:r>
-        <w:rPr>
-          <w:b/>
-        </w:rPr>
-        <w:t xml:space="preserve">General Animal Identification</w:t>
-      </w:r>
-      <w:r>
-        <w:t xml:space="preserve"> </w:t>
-      </w:r>
-      <w:r>
-        <w:t xml:space="preserve">- Proficient in identifying all wildlife of the United States including birds, mammals, reptiles, and amphibians by sight and sound.</w:t>
-      </w:r>
-    </w:p>
-    <w:p>
-      <w:pPr>
-        <w:pStyle w:val="BodyText"/>
-      </w:pPr>
-      <w:r>
-        <w:rPr>
-          <w:b/>
-        </w:rPr>
-        <w:t xml:space="preserve">Vegetation surveys and ID</w:t>
-      </w:r>
-      <w:r>
-        <w:t xml:space="preserve"> </w:t>
-      </w:r>
-      <w:r>
-        <w:t xml:space="preserve">- Proficient at conducting a variety of vegetation surveys including using robel poles, stem density calculations, DBH measurements, using densiometers, estimating and drawing approximate cover, and identifying plants across the United States with use of guides or keys.</w:t>
       </w:r>
     </w:p>
     <w:p>
@@ -3998,11 +3746,11 @@
       <w:pPr>
         <w:pStyle w:val="Heading1"/>
       </w:pPr>
-      <w:bookmarkStart w:id="70" w:name="references"/>
+      <w:bookmarkStart w:id="67" w:name="references"/>
       <w:r>
         <w:t xml:space="preserve">References</w:t>
       </w:r>
-      <w:bookmarkEnd w:id="70"/>
+      <w:bookmarkEnd w:id="67"/>
     </w:p>
     <w:p>
       <w:pPr>
@@ -4032,11 +3780,11 @@
         <w:pStyle w:val="Compact"/>
         <w:pStyle w:val="BlockText"/>
         <w:numPr>
-          <w:numId w:val="1016"/>
+          <w:numId w:val="1014"/>
           <w:ilvl w:val="0"/>
         </w:numPr>
       </w:pPr>
-      <w:hyperlink r:id="rId71">
+      <w:hyperlink r:id="rId68">
         <w:r>
           <w:rPr>
             <w:rStyle w:val="Hyperlink"/>
@@ -4076,11 +3824,11 @@
         <w:pStyle w:val="Compact"/>
         <w:pStyle w:val="BlockText"/>
         <w:numPr>
-          <w:numId w:val="1017"/>
+          <w:numId w:val="1015"/>
           <w:ilvl w:val="0"/>
         </w:numPr>
       </w:pPr>
-      <w:hyperlink r:id="rId72">
+      <w:hyperlink r:id="rId69">
         <w:r>
           <w:rPr>
             <w:rStyle w:val="Hyperlink"/>
@@ -4120,11 +3868,11 @@
         <w:pStyle w:val="Compact"/>
         <w:pStyle w:val="BlockText"/>
         <w:numPr>
-          <w:numId w:val="1018"/>
+          <w:numId w:val="1016"/>
           <w:ilvl w:val="0"/>
         </w:numPr>
       </w:pPr>
-      <w:hyperlink r:id="rId73">
+      <w:hyperlink r:id="rId70">
         <w:r>
           <w:rPr>
             <w:rStyle w:val="Hyperlink"/>
@@ -4164,11 +3912,11 @@
         <w:pStyle w:val="Compact"/>
         <w:pStyle w:val="BlockText"/>
         <w:numPr>
-          <w:numId w:val="1019"/>
+          <w:numId w:val="1017"/>
           <w:ilvl w:val="0"/>
         </w:numPr>
       </w:pPr>
-      <w:hyperlink r:id="rId40">
+      <w:hyperlink r:id="rId41">
         <w:r>
           <w:rPr>
             <w:rStyle w:val="Hyperlink"/>
@@ -4468,12 +4216,6 @@
     <w:abstractNumId w:val="991"/>
   </w:num>
   <w:num w:numId="1017">
-    <w:abstractNumId w:val="991"/>
-  </w:num>
-  <w:num w:numId="1018">
-    <w:abstractNumId w:val="991"/>
-  </w:num>
-  <w:num w:numId="1019">
     <w:abstractNumId w:val="991"/>
   </w:num>
 </w:numbering>

</xml_diff>